<commit_message>
Agora com nome do jeito fresco do victor
</commit_message>
<xml_diff>
--- a/inf1301.docx
+++ b/inf1301.docx
@@ -443,13 +443,7 @@
         <w:jc w:val="both"/>
       </w:pPr>
       <w:r>
-        <w:t xml:space="preserve">Se val == </w:t>
-      </w:r>
-      <w:r>
-        <w:t>2</w:t>
-      </w:r>
-      <w:r>
-        <w:t xml:space="preserve">, então </w:t>
+        <w:t xml:space="preserve">Se val == 2, então </w:t>
       </w:r>
     </w:p>
     <w:p>
@@ -463,10 +457,7 @@
         <w:jc w:val="both"/>
       </w:pPr>
       <w:r>
-        <w:t xml:space="preserve">Val </w:t>
-      </w:r>
-      <w:r>
-        <w:t>= 15</w:t>
+        <w:t>Val = 15</w:t>
       </w:r>
     </w:p>
     <w:p>
@@ -476,13 +467,7 @@
         <w:jc w:val="both"/>
       </w:pPr>
       <w:r>
-        <w:t xml:space="preserve">Se val == </w:t>
-      </w:r>
-      <w:r>
-        <w:t>A</w:t>
-      </w:r>
-      <w:r>
-        <w:t xml:space="preserve">, então </w:t>
+        <w:t xml:space="preserve">Se val == A, então </w:t>
       </w:r>
     </w:p>
     <w:p>
@@ -496,10 +481,7 @@
         <w:jc w:val="both"/>
       </w:pPr>
       <w:r>
-        <w:t xml:space="preserve">Val </w:t>
-      </w:r>
-      <w:r>
-        <w:t>= 14</w:t>
+        <w:t>Val = 14</w:t>
       </w:r>
     </w:p>
     <w:p>
@@ -509,13 +491,7 @@
         <w:jc w:val="both"/>
       </w:pPr>
       <w:r>
-        <w:t xml:space="preserve">Se val == </w:t>
-      </w:r>
-      <w:r>
-        <w:t>J</w:t>
-      </w:r>
-      <w:r>
-        <w:t xml:space="preserve">, então </w:t>
+        <w:t xml:space="preserve">Se val == J, então </w:t>
       </w:r>
     </w:p>
     <w:p>
@@ -529,10 +505,7 @@
         <w:jc w:val="both"/>
       </w:pPr>
       <w:r>
-        <w:t xml:space="preserve">Val </w:t>
-      </w:r>
-      <w:r>
-        <w:t>= 12</w:t>
+        <w:t>Val = 12</w:t>
       </w:r>
     </w:p>
     <w:p>
@@ -542,13 +515,7 @@
         <w:jc w:val="both"/>
       </w:pPr>
       <w:r>
-        <w:t xml:space="preserve">Se val == </w:t>
-      </w:r>
-      <w:r>
-        <w:t>Q</w:t>
-      </w:r>
-      <w:r>
-        <w:t xml:space="preserve">, então </w:t>
+        <w:t xml:space="preserve">Se val == Q, então </w:t>
       </w:r>
     </w:p>
     <w:p>
@@ -562,10 +529,7 @@
         <w:jc w:val="both"/>
       </w:pPr>
       <w:r>
-        <w:t xml:space="preserve">Val </w:t>
-      </w:r>
-      <w:r>
-        <w:t>= 11</w:t>
+        <w:t>Val = 11</w:t>
       </w:r>
     </w:p>
     <w:p>
@@ -575,13 +539,7 @@
         <w:jc w:val="both"/>
       </w:pPr>
       <w:r>
-        <w:t xml:space="preserve">Se </w:t>
-      </w:r>
-      <w:r>
-        <w:t>val == qualquer outra coisa</w:t>
-      </w:r>
-      <w:r>
-        <w:t xml:space="preserve">, então </w:t>
+        <w:t xml:space="preserve">Se val == qualquer outra coisa, então </w:t>
       </w:r>
     </w:p>
     <w:p>
@@ -724,29 +682,25 @@
 <w:hdr xmlns:wpc="http://schemas.microsoft.com/office/word/2010/wordprocessingCanvas" xmlns:cx="http://schemas.microsoft.com/office/drawing/2014/chartex" xmlns:cx1="http://schemas.microsoft.com/office/drawing/2015/9/8/chartex" xmlns:cx2="http://schemas.microsoft.com/office/drawing/2015/10/21/chartex" xmlns:cx3="http://schemas.microsoft.com/office/drawing/2016/5/9/chartex" xmlns:cx4="http://schemas.microsoft.com/office/drawing/2016/5/10/chartex" xmlns:cx5="http://schemas.microsoft.com/office/drawing/2016/5/11/chartex" xmlns:cx6="http://schemas.microsoft.com/office/drawing/2016/5/12/chartex" xmlns:cx7="http://schemas.microsoft.com/office/drawing/2016/5/13/chartex" xmlns:cx8="http://schemas.microsoft.com/office/drawing/2016/5/14/chartex" xmlns:mc="http://schemas.openxmlformats.org/markup-compatibility/2006" xmlns:aink="http://schemas.microsoft.com/office/drawing/2016/ink" xmlns:am3d="http://schemas.microsoft.com/office/drawing/2017/model3d" xmlns:o="urn:schemas-microsoft-com:office:office" xmlns:r="http://schemas.openxmlformats.org/officeDocument/2006/relationships" xmlns:m="http://schemas.openxmlformats.org/officeDocument/2006/math" xmlns:v="urn:schemas-microsoft-com:vml" xmlns:wp14="http://schemas.microsoft.com/office/word/2010/wordprocessingDrawing" xmlns:wp="http://schemas.openxmlformats.org/drawingml/2006/wordprocessingDrawing" xmlns:w10="urn:schemas-microsoft-com:office:word" xmlns:w="http://schemas.openxmlformats.org/wordprocessingml/2006/main" xmlns:w14="http://schemas.microsoft.com/office/word/2010/wordml" xmlns:w15="http://schemas.microsoft.com/office/word/2012/wordml" xmlns:w16cid="http://schemas.microsoft.com/office/word/2016/wordml/cid" xmlns:w16se="http://schemas.microsoft.com/office/word/2015/wordml/symex" xmlns:wpg="http://schemas.microsoft.com/office/word/2010/wordprocessingGroup" xmlns:wpi="http://schemas.microsoft.com/office/word/2010/wordprocessingInk" xmlns:wne="http://schemas.microsoft.com/office/word/2006/wordml" xmlns:wps="http://schemas.microsoft.com/office/word/2010/wordprocessingShape" mc:Ignorable="w14 w15 w16se w16cid wp14">
   <w:p>
     <w:pPr>
-      <w:pStyle w:val="Header"/>
+      <w:pStyle w:val="NormalWeb"/>
+      <w:shd w:val="clear" w:color="auto" w:fill="FFFFFF"/>
+      <w:ind w:left="3540"/>
     </w:pPr>
+    <w:bookmarkStart w:id="0" w:name="_GoBack"/>
+    <w:bookmarkEnd w:id="0"/>
     <w:r>
-      <w:t>Alexandre Wanick</w:t>
+      <w:rPr>
+        <w:rFonts w:ascii="ArialMT" w:hAnsi="ArialMT"/>
+        <w:sz w:val="16"/>
+        <w:szCs w:val="16"/>
+      </w:rPr>
+      <w:t xml:space="preserve">Grupo AWBRVM: Alexandre Wanick; Bernardo Ruga; Victor Meira </w:t>
     </w:r>
   </w:p>
   <w:p>
     <w:pPr>
       <w:pStyle w:val="Header"/>
     </w:pPr>
-    <w:r>
-      <w:t>Bernardo Ruga</w:t>
-    </w:r>
-  </w:p>
-  <w:p>
-    <w:pPr>
-      <w:pStyle w:val="Header"/>
-    </w:pPr>
-    <w:r>
-      <w:t>Victor Meira</w:t>
-    </w:r>
-    <w:bookmarkStart w:id="0" w:name="_GoBack"/>
-    <w:bookmarkEnd w:id="0"/>
   </w:p>
 </w:hdr>
 </file>
@@ -1701,6 +1655,7 @@
     <w:lsdException w:name="HTML Sample" w:semiHidden="1" w:unhideWhenUsed="1"/>
     <w:lsdException w:name="HTML Typewriter" w:semiHidden="1" w:unhideWhenUsed="1"/>
     <w:lsdException w:name="HTML Variable" w:semiHidden="1" w:unhideWhenUsed="1"/>
+    <w:lsdException w:name="Normal Table" w:semiHidden="1" w:unhideWhenUsed="1"/>
     <w:lsdException w:name="annotation subject" w:semiHidden="1" w:unhideWhenUsed="1"/>
     <w:lsdException w:name="No List" w:semiHidden="1" w:unhideWhenUsed="1"/>
     <w:lsdException w:name="Outline List 1" w:semiHidden="1" w:unhideWhenUsed="1"/>
@@ -1744,8 +1699,10 @@
     <w:lsdException w:name="Table Elegant" w:semiHidden="1" w:unhideWhenUsed="1"/>
     <w:lsdException w:name="Table Professional" w:semiHidden="1" w:unhideWhenUsed="1"/>
     <w:lsdException w:name="Table Subtle 1" w:semiHidden="1" w:unhideWhenUsed="1"/>
+    <w:lsdException w:name="Table Subtle 2" w:semiHidden="1" w:unhideWhenUsed="1"/>
     <w:lsdException w:name="Table Web 1" w:semiHidden="1" w:unhideWhenUsed="1"/>
     <w:lsdException w:name="Table Web 2" w:semiHidden="1" w:unhideWhenUsed="1"/>
+    <w:lsdException w:name="Table Web 3" w:semiHidden="1" w:unhideWhenUsed="1"/>
     <w:lsdException w:name="Balloon Text" w:semiHidden="1" w:unhideWhenUsed="1"/>
     <w:lsdException w:name="Table Grid" w:uiPriority="39"/>
     <w:lsdException w:name="Table Theme" w:semiHidden="1" w:unhideWhenUsed="1"/>
@@ -1976,6 +1933,7 @@
   <w:style w:type="character" w:default="1" w:styleId="DefaultParagraphFont">
     <w:name w:val="Default Paragraph Font"/>
     <w:uiPriority w:val="1"/>
+    <w:semiHidden/>
     <w:unhideWhenUsed/>
   </w:style>
   <w:style w:type="table" w:default="1" w:styleId="TableNormal">
@@ -2053,6 +2011,23 @@
     <w:link w:val="Footer"/>
     <w:uiPriority w:val="99"/>
     <w:rsid w:val="005D19C3"/>
+  </w:style>
+  <w:style w:type="paragraph" w:styleId="NormalWeb">
+    <w:name w:val="Normal (Web)"/>
+    <w:basedOn w:val="Normal"/>
+    <w:uiPriority w:val="99"/>
+    <w:semiHidden/>
+    <w:unhideWhenUsed/>
+    <w:rsid w:val="00421A15"/>
+    <w:pPr>
+      <w:spacing w:before="100" w:beforeAutospacing="1" w:after="100" w:afterAutospacing="1" w:line="240" w:lineRule="auto"/>
+    </w:pPr>
+    <w:rPr>
+      <w:rFonts w:ascii="Times New Roman" w:eastAsia="Times New Roman" w:hAnsi="Times New Roman" w:cs="Times New Roman"/>
+      <w:sz w:val="24"/>
+      <w:szCs w:val="24"/>
+      <w:lang w:val="en-US"/>
+    </w:rPr>
   </w:style>
 </w:styles>
 </file>

</xml_diff>